<commit_message>
dns master/slave serviços publicos implementado close #8
</commit_message>
<xml_diff>
--- a/grs-config.docx
+++ b/grs-config.docx
@@ -318,7 +318,7 @@
             </w:r>
             <w:r>
               <w:rPr/>
-              <w:t>4</w:t>
+              <w:t>8</w:t>
             </w:r>
             <w:r>
               <w:rPr/>
@@ -385,7 +385,7 @@
             </w:r>
             <w:r>
               <w:rPr/>
-              <w:t>5</w:t>
+              <w:t>9</w:t>
             </w:r>
             <w:r>
               <w:rPr/>
@@ -450,7 +450,7 @@
             </w:r>
             <w:r>
               <w:rPr/>
-              <w:t>6</w:t>
+              <w:t>10</w:t>
             </w:r>
             <w:r>
               <w:rPr/>
@@ -515,7 +515,7 @@
             </w:r>
             <w:r>
               <w:rPr/>
-              <w:t>7</w:t>
+              <w:t>11</w:t>
             </w:r>
             <w:r>
               <w:rPr/>

</xml_diff>